<commit_message>
Added TensorFlow section to report
</commit_message>
<xml_diff>
--- a/final_report.docx
+++ b/final_report.docx
@@ -7,11 +7,14 @@
         <w:spacing w:after="0" w:line="259" w:lineRule="auto"/>
         <w:ind w:right="0" w:firstLine="0"/>
         <w:jc w:val="center"/>
-      </w:pPr>
-      <w:r>
         <w:rPr>
           <w:sz w:val="48"/>
         </w:rPr>
+      </w:pPr>
+      <w:r>
+        <w:rPr>
+          <w:sz w:val="48"/>
+        </w:rPr>
         <w:t>Virtual Yoga Trainer</w:t>
       </w:r>
       <w:r>
@@ -34,6 +37,13 @@
         </w:rPr>
         <w:t xml:space="preserve"> API</w:t>
       </w:r>
+    </w:p>
+    <w:p>
+      <w:pPr>
+        <w:spacing w:after="0" w:line="259" w:lineRule="auto"/>
+        <w:ind w:right="0" w:firstLine="0"/>
+        <w:jc w:val="center"/>
+      </w:pPr>
     </w:p>
     <w:p>
       <w:pPr>
@@ -70,21 +80,65 @@
           <w:rFonts w:ascii="Courier New" w:eastAsia="Courier New" w:hAnsi="Courier New" w:cs="Courier New"/>
           <w:sz w:val="18"/>
         </w:rPr>
-        <w:t>(harshraj.mahesh@sjsu</w:t>
+        <w:t>(harshraj.mahesh@sjsu.edu)</w:t>
+      </w:r>
+      <w:r>
+        <w:rPr>
+          <w:sz w:val="22"/>
+        </w:rPr>
+        <w:br/>
+      </w:r>
+      <w:proofErr w:type="spellStart"/>
+      <w:r>
+        <w:rPr>
+          <w:sz w:val="22"/>
+        </w:rPr>
+        <w:t>Jojo</w:t>
+      </w:r>
+      <w:proofErr w:type="spellEnd"/>
+      <w:r>
+        <w:rPr>
+          <w:sz w:val="22"/>
+        </w:rPr>
+        <w:t xml:space="preserve"> Joseph</w:t>
+      </w:r>
+      <w:r>
+        <w:rPr>
+          <w:sz w:val="22"/>
+        </w:rPr>
+        <w:t xml:space="preserve"> </w:t>
       </w:r>
       <w:r>
         <w:rPr>
           <w:rFonts w:ascii="Courier New" w:eastAsia="Courier New" w:hAnsi="Courier New" w:cs="Courier New"/>
           <w:sz w:val="18"/>
         </w:rPr>
-        <w:t>.edu</w:t>
+        <w:t>(jojo.joseph@sjsu.edu)</w:t>
+      </w:r>
+      <w:r>
+        <w:rPr>
+          <w:sz w:val="22"/>
+        </w:rPr>
+        <w:br/>
+      </w:r>
+      <w:r>
+        <w:rPr>
+          <w:sz w:val="22"/>
+        </w:rPr>
+        <w:t>Shivangi Jain</w:t>
+      </w:r>
+      <w:r>
+        <w:rPr>
+          <w:sz w:val="22"/>
+        </w:rPr>
+        <w:t xml:space="preserve"> </w:t>
       </w:r>
       <w:r>
         <w:rPr>
           <w:rFonts w:ascii="Courier New" w:eastAsia="Courier New" w:hAnsi="Courier New" w:cs="Courier New"/>
           <w:sz w:val="18"/>
         </w:rPr>
-        <w:t>)</w:t>
+        <w:t>(shivangi.jain@sjsu.edu)</w:t>
       </w:r>
       <w:r>
         <w:rPr>
@@ -92,24 +146,16 @@
         </w:rPr>
         <w:br/>
       </w:r>
-      <w:proofErr w:type="spellStart"/>
       <w:r>
         <w:rPr>
           <w:sz w:val="22"/>
         </w:rPr>
-        <w:t>Jojo</w:t>
-      </w:r>
-      <w:proofErr w:type="spellEnd"/>
+        <w:t>Vanditt Sama</w:t>
+      </w:r>
       <w:r>
         <w:rPr>
           <w:sz w:val="22"/>
         </w:rPr>
-        <w:t xml:space="preserve"> Joseph</w:t>
-      </w:r>
-      <w:r>
-        <w:rPr>
-          <w:sz w:val="22"/>
-        </w:rPr>
         <w:t xml:space="preserve"> </w:t>
       </w:r>
       <w:r>
@@ -117,99 +163,7 @@
           <w:rFonts w:ascii="Courier New" w:eastAsia="Courier New" w:hAnsi="Courier New" w:cs="Courier New"/>
           <w:sz w:val="18"/>
         </w:rPr>
-        <w:t>(</w:t>
-      </w:r>
-      <w:r>
-        <w:rPr>
-          <w:rFonts w:ascii="Courier New" w:eastAsia="Courier New" w:hAnsi="Courier New" w:cs="Courier New"/>
-          <w:sz w:val="18"/>
-        </w:rPr>
-        <w:t>jojo.joseph@sjsu</w:t>
-      </w:r>
-      <w:r>
-        <w:rPr>
-          <w:rFonts w:ascii="Courier New" w:eastAsia="Courier New" w:hAnsi="Courier New" w:cs="Courier New"/>
-          <w:sz w:val="18"/>
-        </w:rPr>
-        <w:t>.edu)</w:t>
-      </w:r>
-      <w:r>
-        <w:rPr>
-          <w:sz w:val="22"/>
-        </w:rPr>
-        <w:br/>
-      </w:r>
-      <w:r>
-        <w:rPr>
-          <w:sz w:val="22"/>
-        </w:rPr>
-        <w:t>Shivangi Jain</w:t>
-      </w:r>
-      <w:r>
-        <w:rPr>
-          <w:sz w:val="22"/>
-        </w:rPr>
-        <w:t xml:space="preserve"> </w:t>
-      </w:r>
-      <w:r>
-        <w:rPr>
-          <w:rFonts w:ascii="Courier New" w:eastAsia="Courier New" w:hAnsi="Courier New" w:cs="Courier New"/>
-          <w:sz w:val="18"/>
-        </w:rPr>
-        <w:t>(</w:t>
-      </w:r>
-      <w:r>
-        <w:rPr>
-          <w:rFonts w:ascii="Courier New" w:eastAsia="Courier New" w:hAnsi="Courier New" w:cs="Courier New"/>
-          <w:sz w:val="18"/>
-        </w:rPr>
-        <w:t>shivangi.jain@sjsu</w:t>
-      </w:r>
-      <w:r>
-        <w:rPr>
-          <w:rFonts w:ascii="Courier New" w:eastAsia="Courier New" w:hAnsi="Courier New" w:cs="Courier New"/>
-          <w:sz w:val="18"/>
-        </w:rPr>
-        <w:t>.edu)</w:t>
-      </w:r>
-      <w:r>
-        <w:rPr>
-          <w:sz w:val="22"/>
-        </w:rPr>
-        <w:br/>
-      </w:r>
-      <w:r>
-        <w:rPr>
-          <w:sz w:val="22"/>
-        </w:rPr>
-        <w:t>Vanditt Sama</w:t>
-      </w:r>
-      <w:r>
-        <w:rPr>
-          <w:sz w:val="22"/>
-        </w:rPr>
-        <w:t xml:space="preserve"> </w:t>
-      </w:r>
-      <w:r>
-        <w:rPr>
-          <w:rFonts w:ascii="Courier New" w:eastAsia="Courier New" w:hAnsi="Courier New" w:cs="Courier New"/>
-          <w:sz w:val="18"/>
-        </w:rPr>
-        <w:t>(</w:t>
-      </w:r>
-      <w:r>
-        <w:rPr>
-          <w:rFonts w:ascii="Courier New" w:eastAsia="Courier New" w:hAnsi="Courier New" w:cs="Courier New"/>
-          <w:sz w:val="18"/>
-        </w:rPr>
-        <w:t>Vanditt.sama@sjsu</w:t>
-      </w:r>
-      <w:r>
-        <w:rPr>
-          <w:rFonts w:ascii="Courier New" w:eastAsia="Courier New" w:hAnsi="Courier New" w:cs="Courier New"/>
-          <w:sz w:val="18"/>
-        </w:rPr>
-        <w:t>.edu)</w:t>
+        <w:t>(Vanditt.sama@sjsu.edu)</w:t>
       </w:r>
     </w:p>
     <w:p>
@@ -337,109 +291,130 @@
           <w:b/>
           <w:sz w:val="18"/>
         </w:rPr>
-        <w:t xml:space="preserve">app and methodologies associated with it. The </w:t>
-      </w:r>
-      <w:r>
-        <w:rPr>
-          <w:b/>
-          <w:sz w:val="18"/>
-        </w:rPr>
-        <w:t>core functionality</w:t>
-      </w:r>
-      <w:r>
-        <w:rPr>
-          <w:b/>
-          <w:sz w:val="18"/>
-        </w:rPr>
-        <w:t xml:space="preserve"> uses a front camera or webcam on a device to detect users pose and matches it to a machine learning model trained using tensorflow.js to determine correctness of the pose. The app built around this idea enhances this functionality by providing several yoga poses along with </w:t>
+        <w:t xml:space="preserve">app and methodologies associated with it. </w:t>
+      </w:r>
+      <w:r>
+        <w:rPr>
+          <w:b/>
+          <w:sz w:val="18"/>
+        </w:rPr>
+        <w:t xml:space="preserve">This project leverages </w:t>
       </w:r>
       <w:proofErr w:type="spellStart"/>
-      <w:proofErr w:type="gramStart"/>
-      <w:r>
-        <w:rPr>
-          <w:b/>
-          <w:sz w:val="18"/>
-        </w:rPr>
-        <w:t>it’s</w:t>
+      <w:r>
+        <w:rPr>
+          <w:b/>
+          <w:sz w:val="18"/>
+        </w:rPr>
+        <w:t>PoseNet</w:t>
       </w:r>
       <w:proofErr w:type="spellEnd"/>
-      <w:proofErr w:type="gramEnd"/>
-      <w:r>
-        <w:rPr>
-          <w:b/>
-          <w:sz w:val="18"/>
-        </w:rPr>
-        <w:t xml:space="preserve"> advantages</w:t>
-      </w:r>
-      <w:r>
-        <w:rPr>
-          <w:b/>
-          <w:sz w:val="18"/>
-        </w:rPr>
-        <w:t xml:space="preserve"> and images to guide </w:t>
-      </w:r>
-      <w:r>
-        <w:rPr>
-          <w:b/>
-          <w:sz w:val="18"/>
-        </w:rPr>
-        <w:t>users during a yoga workout session</w:t>
-      </w:r>
-      <w:r>
-        <w:rPr>
-          <w:b/>
-          <w:sz w:val="18"/>
-        </w:rPr>
-        <w:t>. Our aim is to provide</w:t>
-      </w:r>
-      <w:r>
-        <w:rPr>
-          <w:b/>
-          <w:sz w:val="18"/>
-        </w:rPr>
-        <w:t xml:space="preserve"> a complete</w:t>
-      </w:r>
-      <w:r>
-        <w:rPr>
-          <w:b/>
-          <w:sz w:val="18"/>
-        </w:rPr>
-        <w:t xml:space="preserve"> guided and automated</w:t>
-      </w:r>
-      <w:r>
-        <w:rPr>
-          <w:b/>
-          <w:sz w:val="18"/>
-        </w:rPr>
-        <w:t xml:space="preserve"> workout routine</w:t>
-      </w:r>
-      <w:r>
-        <w:rPr>
-          <w:b/>
-          <w:sz w:val="18"/>
-        </w:rPr>
-        <w:t xml:space="preserve"> for the users</w:t>
-      </w:r>
-      <w:r>
-        <w:rPr>
-          <w:b/>
-          <w:sz w:val="18"/>
-        </w:rPr>
-        <w:t xml:space="preserve"> along with</w:t>
-      </w:r>
-      <w:r>
-        <w:rPr>
-          <w:b/>
-          <w:sz w:val="18"/>
-        </w:rPr>
-        <w:t xml:space="preserve"> a</w:t>
-      </w:r>
-      <w:r>
-        <w:rPr>
-          <w:b/>
-          <w:sz w:val="18"/>
-        </w:rPr>
-        <w:t xml:space="preserve"> progress tracker. </w:t>
+      <w:r>
+        <w:rPr>
+          <w:b/>
+          <w:sz w:val="18"/>
+        </w:rPr>
+        <w:t xml:space="preserve"> API released by Google Creat</w:t>
+      </w:r>
+      <w:r>
+        <w:rPr>
+          <w:b/>
+          <w:sz w:val="18"/>
+        </w:rPr>
+        <w:t>ive</w:t>
+      </w:r>
+      <w:r>
+        <w:rPr>
+          <w:b/>
+          <w:sz w:val="18"/>
+        </w:rPr>
+        <w:t xml:space="preserve"> Labs</w:t>
+      </w:r>
+      <w:r>
+        <w:rPr>
+          <w:b/>
+          <w:sz w:val="18"/>
+        </w:rPr>
+        <w:t xml:space="preserve"> for</w:t>
+      </w:r>
+      <w:r>
+        <w:rPr>
+          <w:b/>
+          <w:sz w:val="18"/>
+        </w:rPr>
+        <w:t xml:space="preserve"> Pose detection</w:t>
+      </w:r>
+      <w:r>
+        <w:rPr>
+          <w:b/>
+          <w:sz w:val="18"/>
+        </w:rPr>
+        <w:t xml:space="preserve"> which</w:t>
+      </w:r>
+      <w:r>
+        <w:rPr>
+          <w:b/>
+          <w:sz w:val="18"/>
+        </w:rPr>
+        <w:t xml:space="preserve"> requires a combination of computer vision and machine learning techniques to detect human poses in images or video. This paper discusses the development and training of the machine learning model for yoga poses</w:t>
+      </w:r>
+      <w:r>
+        <w:rPr>
+          <w:b/>
+          <w:sz w:val="18"/>
+        </w:rPr>
+        <w:t xml:space="preserve"> and different components of an application on which the model is deployed. The</w:t>
+      </w:r>
+      <w:r>
+        <w:rPr>
+          <w:b/>
+          <w:sz w:val="18"/>
+        </w:rPr>
+        <w:t xml:space="preserve"> application is built upon React.js library to maintain consistency and modularity between various application components and utilizes bootstrap for UI elements. Further discussed is connection with Firebase API for authentication and</w:t>
+      </w:r>
+      <w:r>
+        <w:rPr>
+          <w:b/>
+          <w:sz w:val="18"/>
+        </w:rPr>
+        <w:t xml:space="preserve"> process of</w:t>
+      </w:r>
+      <w:r>
+        <w:rPr>
+          <w:b/>
+          <w:sz w:val="18"/>
+        </w:rPr>
+        <w:t xml:space="preserve"> storing application</w:t>
+      </w:r>
+      <w:r>
+        <w:rPr>
+          <w:b/>
+          <w:sz w:val="18"/>
+        </w:rPr>
+        <w:t>/user</w:t>
+      </w:r>
+      <w:r>
+        <w:rPr>
+          <w:b/>
+          <w:sz w:val="18"/>
+        </w:rPr>
+        <w:t xml:space="preserve"> data into Cloud </w:t>
+      </w:r>
+      <w:proofErr w:type="spellStart"/>
+      <w:r>
+        <w:rPr>
+          <w:b/>
+          <w:sz w:val="18"/>
+        </w:rPr>
+        <w:t>Firestore</w:t>
+      </w:r>
+      <w:proofErr w:type="spellEnd"/>
+      <w:r>
+        <w:rPr>
+          <w:b/>
+          <w:sz w:val="18"/>
+        </w:rPr>
+        <w:t>.</w:t>
       </w:r>
     </w:p>
     <w:p>
@@ -528,7 +503,7 @@
           <w:b/>
           <w:sz w:val="18"/>
         </w:rPr>
-        <w:t>TensorFlow.js</w:t>
+        <w:t>TensorFlow</w:t>
       </w:r>
       <w:r>
         <w:rPr>
@@ -542,21 +517,7 @@
           <w:b/>
           <w:sz w:val="18"/>
         </w:rPr>
-        <w:t xml:space="preserve"> R</w:t>
-      </w:r>
-      <w:r>
-        <w:rPr>
-          <w:b/>
-          <w:sz w:val="18"/>
-        </w:rPr>
-        <w:t>e</w:t>
-      </w:r>
-      <w:r>
-        <w:rPr>
-          <w:b/>
-          <w:sz w:val="18"/>
-        </w:rPr>
-        <w:t>act.js</w:t>
+        <w:t xml:space="preserve"> React.js</w:t>
       </w:r>
       <w:r>
         <w:rPr>
@@ -664,10 +625,7 @@
         <w:ind w:left="-15" w:right="41" w:firstLine="0"/>
       </w:pPr>
       <w:r>
-        <w:t>This</w:t>
-      </w:r>
-      <w:r>
-        <w:t xml:space="preserve"> is </w:t>
+        <w:t xml:space="preserve">This is </w:t>
       </w:r>
       <w:r>
         <w:t>the</w:t>
@@ -756,10 +714,7 @@
         <w:t>Innovation Leader, Director, Emerging Technologies at IBM Data &amp; AI</w:t>
       </w:r>
       <w:r>
-        <w:t>,</w:t>
-      </w:r>
-      <w:r>
-        <w:t xml:space="preserve"> directed </w:t>
+        <w:t xml:space="preserve">, directed </w:t>
       </w:r>
       <w:r>
         <w:t>our efforts</w:t>
@@ -781,6 +736,27 @@
       </w:r>
       <w:r>
         <w:t>.</w:t>
+      </w:r>
+      <w:r>
+        <w:t xml:space="preserve"> </w:t>
+      </w:r>
+    </w:p>
+    <w:p>
+      <w:pPr>
+        <w:ind w:left="-15" w:right="41" w:firstLine="0"/>
+      </w:pPr>
+      <w:r>
+        <w:t xml:space="preserve">The core functionality uses a front camera or webcam on a device to detect users pose and matches it to a machine learning model trained using TensorFlow to determine correctness of a yoga pose. The app built around this idea enhances this functionality by providing several yoga poses along with </w:t>
+      </w:r>
+      <w:proofErr w:type="spellStart"/>
+      <w:proofErr w:type="gramStart"/>
+      <w:r>
+        <w:t>it’s</w:t>
+      </w:r>
+      <w:proofErr w:type="spellEnd"/>
+      <w:proofErr w:type="gramEnd"/>
+      <w:r>
+        <w:t xml:space="preserve"> advantages and images to guide users during a yoga workout session. Our aim is to provide a complete guided and automated workout routine for the users along with a progress tracker.</w:t>
       </w:r>
     </w:p>
     <w:p>
@@ -798,39 +774,42 @@
         <w:spacing w:after="57" w:line="259" w:lineRule="auto"/>
         <w:ind w:left="10" w:right="11" w:hanging="10"/>
         <w:jc w:val="center"/>
+        <w:rPr>
+          <w:sz w:val="13"/>
+        </w:rPr>
       </w:pPr>
       <w:r>
         <w:t xml:space="preserve">II. </w:t>
       </w:r>
       <w:r>
-        <w:t>T</w:t>
+        <w:t>P</w:t>
       </w:r>
       <w:r>
         <w:rPr>
           <w:sz w:val="13"/>
         </w:rPr>
-        <w:t>ENSEOR</w:t>
-      </w:r>
-      <w:r>
-        <w:t>F</w:t>
+        <w:t xml:space="preserve">REPARING </w:t>
+      </w:r>
+      <w:r>
+        <w:t>M</w:t>
       </w:r>
       <w:r>
         <w:rPr>
           <w:sz w:val="13"/>
         </w:rPr>
+        <w:t xml:space="preserve">ACHINE </w:t>
+      </w:r>
+      <w:r>
         <w:t>L</w:t>
       </w:r>
       <w:r>
         <w:rPr>
           <w:sz w:val="13"/>
         </w:rPr>
-        <w:t>OW</w:t>
-      </w:r>
-      <w:r>
-        <w:t xml:space="preserve"> </w:t>
-      </w:r>
-      <w:r>
-        <w:t>M</w:t>
+        <w:t>EARNING</w:t>
+      </w:r>
+      <w:r>
+        <w:t xml:space="preserve"> M</w:t>
       </w:r>
       <w:r>
         <w:rPr>
@@ -838,85 +817,12 @@
         </w:rPr>
         <w:t>ODEL</w:t>
       </w:r>
-    </w:p>
-    <w:p>
-      <w:pPr>
-        <w:spacing w:after="57" w:line="259" w:lineRule="auto"/>
-        <w:ind w:left="10" w:right="5" w:firstLine="170"/>
-      </w:pPr>
-      <w:r>
-        <w:t>Content to be added.</w:t>
-      </w:r>
-    </w:p>
-    <w:p>
-      <w:pPr>
-        <w:spacing w:after="57" w:line="259" w:lineRule="auto"/>
-        <w:ind w:left="10" w:right="5" w:firstLine="170"/>
-      </w:pPr>
-    </w:p>
-    <w:p>
-      <w:pPr>
-        <w:spacing w:after="57" w:line="259" w:lineRule="auto"/>
-        <w:ind w:left="10" w:right="11" w:hanging="10"/>
-        <w:jc w:val="center"/>
-      </w:pPr>
-      <w:r>
-        <w:t xml:space="preserve">III. </w:t>
-      </w:r>
-      <w:r>
-        <w:t>D</w:t>
-      </w:r>
       <w:r>
         <w:rPr>
           <w:sz w:val="13"/>
         </w:rPr>
-        <w:t>EVELOPING A</w:t>
-      </w:r>
-      <w:r>
-        <w:t xml:space="preserve"> </w:t>
-      </w:r>
-      <w:r>
-        <w:t>R</w:t>
-      </w:r>
-      <w:r>
-        <w:rPr>
-          <w:sz w:val="13"/>
-        </w:rPr>
-        <w:t>EACT</w:t>
-      </w:r>
-      <w:r>
-        <w:t xml:space="preserve"> </w:t>
-      </w:r>
-      <w:r>
-        <w:t>A</w:t>
-      </w:r>
-      <w:r>
-        <w:rPr>
-          <w:sz w:val="13"/>
-        </w:rPr>
-        <w:t>L</w:t>
-      </w:r>
-      <w:r>
-        <w:rPr>
-          <w:sz w:val="13"/>
-        </w:rPr>
-        <w:t>PPLICATION</w:t>
-      </w:r>
-    </w:p>
-    <w:p>
-      <w:pPr>
-        <w:spacing w:after="141"/>
-        <w:ind w:left="-15" w:right="41"/>
-      </w:pPr>
-      <w:r>
-        <w:t>Content to be added.</w:t>
-      </w:r>
-    </w:p>
-    <w:p>
-      <w:pPr>
-        <w:spacing w:after="141"/>
-        <w:ind w:left="-15" w:right="41"/>
-      </w:pPr>
+        <w:br/>
+      </w:r>
     </w:p>
     <w:p>
       <w:pPr>
@@ -928,11 +834,714 @@
         <w:ind w:left="-5" w:right="0"/>
       </w:pPr>
       <w:r>
-        <w:t xml:space="preserve">A. </w:t>
-      </w:r>
-      <w:r>
-        <w:t>Front-End</w:t>
-      </w:r>
+        <w:t>A. Front-End</w:t>
+      </w:r>
+    </w:p>
+    <w:p>
+      <w:pPr>
+        <w:pStyle w:val="ListParagraph"/>
+        <w:spacing w:after="57" w:line="259" w:lineRule="auto"/>
+        <w:ind w:left="0" w:right="11" w:firstLine="355"/>
+        <w:jc w:val="left"/>
+      </w:pPr>
+      <w:r>
+        <w:t>Pose estimation is a technique of detecting positions of body parts and joints in an image or a real time video and combining the data to predict the posture of the user.</w:t>
+      </w:r>
+      <w:r>
+        <w:t xml:space="preserve"> The main </w:t>
+      </w:r>
+      <w:r>
+        <w:t xml:space="preserve">advantage of this API is that it does not require any </w:t>
+      </w:r>
+      <w:r>
+        <w:t>additional or bespoke hardware such as infrared camera, X-Ray or Ultrasonic imagery. It is because the image processing takes place locally on a web browser, which is why it is also able to perform real-time analysis while also keeping the user data private.</w:t>
+      </w:r>
+    </w:p>
+    <w:p>
+      <w:pPr>
+        <w:pStyle w:val="Heading1"/>
+        <w:numPr>
+          <w:ilvl w:val="0"/>
+          <w:numId w:val="0"/>
+        </w:numPr>
+        <w:ind w:left="355" w:right="0"/>
+        <w:jc w:val="center"/>
+        <w:rPr>
+          <w:i w:val="0"/>
+        </w:rPr>
+      </w:pPr>
+      <w:r>
+        <w:rPr>
+          <w:i w:val="0"/>
+        </w:rPr>
+        <w:br/>
+      </w:r>
+      <w:r>
+        <w:rPr>
+          <w:noProof/>
+        </w:rPr>
+        <w:drawing>
+          <wp:inline distT="0" distB="0" distL="0" distR="0" wp14:anchorId="16B38C54" wp14:editId="2E50CA75">
+            <wp:extent cx="1417320" cy="1523451"/>
+            <wp:effectExtent l="0" t="0" r="0" b="635"/>
+            <wp:docPr id="1" name="Picture 1"/>
+            <wp:cNvGraphicFramePr>
+              <a:graphicFrameLocks xmlns:a="http://schemas.openxmlformats.org/drawingml/2006/main" noChangeAspect="1"/>
+            </wp:cNvGraphicFramePr>
+            <a:graphic xmlns:a="http://schemas.openxmlformats.org/drawingml/2006/main">
+              <a:graphicData uri="http://schemas.openxmlformats.org/drawingml/2006/picture">
+                <pic:pic xmlns:pic="http://schemas.openxmlformats.org/drawingml/2006/picture">
+                  <pic:nvPicPr>
+                    <pic:cNvPr id="1" name=""/>
+                    <pic:cNvPicPr/>
+                  </pic:nvPicPr>
+                  <pic:blipFill>
+                    <a:blip r:embed="rId5"/>
+                    <a:stretch>
+                      <a:fillRect/>
+                    </a:stretch>
+                  </pic:blipFill>
+                  <pic:spPr>
+                    <a:xfrm>
+                      <a:off x="0" y="0"/>
+                      <a:ext cx="1429195" cy="1536215"/>
+                    </a:xfrm>
+                    <a:prstGeom prst="rect">
+                      <a:avLst/>
+                    </a:prstGeom>
+                  </pic:spPr>
+                </pic:pic>
+              </a:graphicData>
+            </a:graphic>
+          </wp:inline>
+        </w:drawing>
+      </w:r>
+    </w:p>
+    <w:p>
+      <w:pPr>
+        <w:jc w:val="center"/>
+        <w:rPr>
+          <w:b/>
+          <w:bCs/>
+        </w:rPr>
+      </w:pPr>
+      <w:r>
+        <w:rPr>
+          <w:b/>
+          <w:bCs/>
+        </w:rPr>
+        <w:t>Fig 2.1</w:t>
+      </w:r>
+    </w:p>
+    <w:p>
+      <w:pPr>
+        <w:jc w:val="left"/>
+        <w:rPr>
+          <w:b/>
+          <w:bCs/>
+        </w:rPr>
+      </w:pPr>
+    </w:p>
+    <w:p>
+      <w:pPr>
+        <w:jc w:val="left"/>
+      </w:pPr>
+      <w:r>
+        <w:t xml:space="preserve">The above figure (2.1) depicts how </w:t>
+      </w:r>
+      <w:proofErr w:type="spellStart"/>
+      <w:r>
+        <w:t>PoseNet</w:t>
+      </w:r>
+      <w:proofErr w:type="spellEnd"/>
+      <w:r>
+        <w:t xml:space="preserve"> </w:t>
+      </w:r>
+      <w:r>
+        <w:t xml:space="preserve">represents the </w:t>
+      </w:r>
+      <w:r>
+        <w:t>identif</w:t>
+      </w:r>
+      <w:r>
+        <w:t>ied</w:t>
+      </w:r>
+      <w:r>
+        <w:t xml:space="preserve"> key parts and joints in a body. For each point, the output returned is the X and Y coordinates of the image that has been detected as a key point and a measure of how confidence the API is about this estimation.</w:t>
+      </w:r>
+      <w:r>
+        <w:t xml:space="preserve"> The following block is an example of </w:t>
+      </w:r>
+      <w:proofErr w:type="gramStart"/>
+      <w:r>
+        <w:t>high level</w:t>
+      </w:r>
+      <w:proofErr w:type="gramEnd"/>
+      <w:r>
+        <w:t xml:space="preserve"> output generated by the API.</w:t>
+      </w:r>
+    </w:p>
+    <w:p>
+      <w:pPr>
+        <w:jc w:val="center"/>
+      </w:pPr>
+      <w:r>
+        <w:rPr>
+          <w:noProof/>
+        </w:rPr>
+        <w:drawing>
+          <wp:inline distT="0" distB="0" distL="0" distR="0" wp14:anchorId="5344A4CE" wp14:editId="22791CEA">
+            <wp:extent cx="1241086" cy="2392680"/>
+            <wp:effectExtent l="0" t="0" r="0" b="7620"/>
+            <wp:docPr id="3" name="Picture 3"/>
+            <wp:cNvGraphicFramePr>
+              <a:graphicFrameLocks xmlns:a="http://schemas.openxmlformats.org/drawingml/2006/main" noChangeAspect="1"/>
+            </wp:cNvGraphicFramePr>
+            <a:graphic xmlns:a="http://schemas.openxmlformats.org/drawingml/2006/main">
+              <a:graphicData uri="http://schemas.openxmlformats.org/drawingml/2006/picture">
+                <pic:pic xmlns:pic="http://schemas.openxmlformats.org/drawingml/2006/picture">
+                  <pic:nvPicPr>
+                    <pic:cNvPr id="1" name=""/>
+                    <pic:cNvPicPr/>
+                  </pic:nvPicPr>
+                  <pic:blipFill>
+                    <a:blip r:embed="rId6"/>
+                    <a:stretch>
+                      <a:fillRect/>
+                    </a:stretch>
+                  </pic:blipFill>
+                  <pic:spPr>
+                    <a:xfrm>
+                      <a:off x="0" y="0"/>
+                      <a:ext cx="1241086" cy="2392680"/>
+                    </a:xfrm>
+                    <a:prstGeom prst="rect">
+                      <a:avLst/>
+                    </a:prstGeom>
+                  </pic:spPr>
+                </pic:pic>
+              </a:graphicData>
+            </a:graphic>
+          </wp:inline>
+        </w:drawing>
+      </w:r>
+    </w:p>
+    <w:p>
+      <w:pPr>
+        <w:jc w:val="center"/>
+        <w:rPr>
+          <w:b/>
+          <w:bCs/>
+        </w:rPr>
+      </w:pPr>
+      <w:r>
+        <w:rPr>
+          <w:b/>
+          <w:bCs/>
+        </w:rPr>
+        <w:t>Fig 2.2</w:t>
+      </w:r>
+    </w:p>
+    <w:p>
+      <w:pPr>
+        <w:jc w:val="left"/>
+      </w:pPr>
+    </w:p>
+    <w:p>
+      <w:pPr>
+        <w:jc w:val="left"/>
+      </w:pPr>
+      <w:r>
+        <w:t>To use, Once the library is importing using &lt;</w:t>
+      </w:r>
+      <w:proofErr w:type="spellStart"/>
+      <w:r>
+        <w:t>npm</w:t>
+      </w:r>
+      <w:proofErr w:type="spellEnd"/>
+      <w:r>
+        <w:t xml:space="preserve"> install @</w:t>
+      </w:r>
+      <w:proofErr w:type="spellStart"/>
+      <w:r>
+        <w:fldChar w:fldCharType="begin"/>
+      </w:r>
+      <w:r>
+        <w:instrText xml:space="preserve"> HYPERLINK "https://www.npmjs.com/package/@tensorflow-models/posenet" \t "_blank" </w:instrText>
+      </w:r>
+      <w:r>
+        <w:fldChar w:fldCharType="separate"/>
+      </w:r>
+      <w:r>
+        <w:t>tensorflow</w:t>
+      </w:r>
+      <w:proofErr w:type="spellEnd"/>
+      <w:r>
+        <w:t>-models/</w:t>
+      </w:r>
+      <w:proofErr w:type="spellStart"/>
+      <w:r>
+        <w:t>posenet</w:t>
+      </w:r>
+      <w:proofErr w:type="spellEnd"/>
+      <w:r>
+        <w:fldChar w:fldCharType="end"/>
+      </w:r>
+      <w:r>
+        <w:t>&gt;, a simple HTML code snippet will be able to integrate the API into the web browser.</w:t>
+      </w:r>
+    </w:p>
+    <w:p>
+      <w:pPr>
+        <w:jc w:val="left"/>
+      </w:pPr>
+      <w:r>
+        <w:br/>
+      </w:r>
+      <w:r>
+        <w:rPr>
+          <w:noProof/>
+        </w:rPr>
+        <w:drawing>
+          <wp:inline distT="0" distB="0" distL="0" distR="0" wp14:anchorId="775086AE" wp14:editId="234C925A">
+            <wp:extent cx="3205480" cy="1442720"/>
+            <wp:effectExtent l="0" t="0" r="0" b="5080"/>
+            <wp:docPr id="2" name="Picture 2"/>
+            <wp:cNvGraphicFramePr>
+              <a:graphicFrameLocks xmlns:a="http://schemas.openxmlformats.org/drawingml/2006/main" noChangeAspect="1"/>
+            </wp:cNvGraphicFramePr>
+            <a:graphic xmlns:a="http://schemas.openxmlformats.org/drawingml/2006/main">
+              <a:graphicData uri="http://schemas.openxmlformats.org/drawingml/2006/picture">
+                <pic:pic xmlns:pic="http://schemas.openxmlformats.org/drawingml/2006/picture">
+                  <pic:nvPicPr>
+                    <pic:cNvPr id="1" name=""/>
+                    <pic:cNvPicPr/>
+                  </pic:nvPicPr>
+                  <pic:blipFill>
+                    <a:blip r:embed="rId7"/>
+                    <a:stretch>
+                      <a:fillRect/>
+                    </a:stretch>
+                  </pic:blipFill>
+                  <pic:spPr>
+                    <a:xfrm>
+                      <a:off x="0" y="0"/>
+                      <a:ext cx="3205480" cy="1442720"/>
+                    </a:xfrm>
+                    <a:prstGeom prst="rect">
+                      <a:avLst/>
+                    </a:prstGeom>
+                  </pic:spPr>
+                </pic:pic>
+              </a:graphicData>
+            </a:graphic>
+          </wp:inline>
+        </w:drawing>
+      </w:r>
+    </w:p>
+    <w:p/>
+    <w:p>
+      <w:pPr>
+        <w:pStyle w:val="Heading1"/>
+        <w:numPr>
+          <w:ilvl w:val="0"/>
+          <w:numId w:val="5"/>
+        </w:numPr>
+        <w:ind w:right="0"/>
+      </w:pPr>
+      <w:r>
+        <w:t>Training the model using TensorFlow</w:t>
+      </w:r>
+    </w:p>
+    <w:p>
+      <w:r>
+        <w:t xml:space="preserve">To achieve pose </w:t>
+      </w:r>
+      <w:proofErr w:type="gramStart"/>
+      <w:r>
+        <w:t>matching  and</w:t>
+      </w:r>
+      <w:proofErr w:type="gramEnd"/>
+      <w:r>
+        <w:t xml:space="preserve"> return data from fig 2.2 is returned in the form of image, Weighted matching technique has been utilized. First, a cosine similarity is calculated between the </w:t>
+      </w:r>
+      <w:proofErr w:type="spellStart"/>
+      <w:r>
+        <w:t>PoseNet</w:t>
+      </w:r>
+      <w:proofErr w:type="spellEnd"/>
+      <w:r>
+        <w:t xml:space="preserve"> data from the training image and the received image.</w:t>
+      </w:r>
+    </w:p>
+    <w:p>
+      <w:pPr>
+        <w:ind w:hanging="90"/>
+      </w:pPr>
+      <w:r>
+        <w:rPr>
+          <w:noProof/>
+        </w:rPr>
+        <w:drawing>
+          <wp:inline distT="0" distB="0" distL="0" distR="0" wp14:anchorId="7E859FA9" wp14:editId="2E481174">
+            <wp:extent cx="3373983" cy="1093470"/>
+            <wp:effectExtent l="0" t="0" r="0" b="0"/>
+            <wp:docPr id="4" name="Picture 4"/>
+            <wp:cNvGraphicFramePr>
+              <a:graphicFrameLocks xmlns:a="http://schemas.openxmlformats.org/drawingml/2006/main" noChangeAspect="1"/>
+            </wp:cNvGraphicFramePr>
+            <a:graphic xmlns:a="http://schemas.openxmlformats.org/drawingml/2006/main">
+              <a:graphicData uri="http://schemas.openxmlformats.org/drawingml/2006/picture">
+                <pic:pic xmlns:pic="http://schemas.openxmlformats.org/drawingml/2006/picture">
+                  <pic:nvPicPr>
+                    <pic:cNvPr id="1" name=""/>
+                    <pic:cNvPicPr/>
+                  </pic:nvPicPr>
+                  <pic:blipFill>
+                    <a:blip r:embed="rId8"/>
+                    <a:stretch>
+                      <a:fillRect/>
+                    </a:stretch>
+                  </pic:blipFill>
+                  <pic:spPr>
+                    <a:xfrm>
+                      <a:off x="0" y="0"/>
+                      <a:ext cx="3409473" cy="1104972"/>
+                    </a:xfrm>
+                    <a:prstGeom prst="rect">
+                      <a:avLst/>
+                    </a:prstGeom>
+                  </pic:spPr>
+                </pic:pic>
+              </a:graphicData>
+            </a:graphic>
+          </wp:inline>
+        </w:drawing>
+      </w:r>
+    </w:p>
+    <w:p>
+      <w:pPr>
+        <w:jc w:val="center"/>
+        <w:rPr>
+          <w:b/>
+          <w:bCs/>
+        </w:rPr>
+      </w:pPr>
+      <w:r>
+        <w:rPr>
+          <w:b/>
+          <w:bCs/>
+        </w:rPr>
+        <w:t>Fig 2.3</w:t>
+      </w:r>
+    </w:p>
+    <w:p>
+      <w:pPr>
+        <w:jc w:val="center"/>
+        <w:rPr>
+          <w:b/>
+          <w:bCs/>
+        </w:rPr>
+      </w:pPr>
+    </w:p>
+    <w:p>
+      <w:pPr>
+        <w:jc w:val="left"/>
+      </w:pPr>
+      <w:r>
+        <w:t xml:space="preserve">In the above figure, if the score vectors are similar, the model can assume that </w:t>
+      </w:r>
+      <w:r>
+        <w:t xml:space="preserve">the key points between two images are similar. Following is the </w:t>
+      </w:r>
+      <w:proofErr w:type="gramStart"/>
+      <w:r>
+        <w:t>high level</w:t>
+      </w:r>
+      <w:proofErr w:type="gramEnd"/>
+      <w:r>
+        <w:t xml:space="preserve"> representation of the comparison operation.</w:t>
+      </w:r>
+      <w:r>
+        <w:br/>
+      </w:r>
+      <w:r>
+        <w:rPr>
+          <w:noProof/>
+        </w:rPr>
+        <w:drawing>
+          <wp:inline distT="0" distB="0" distL="0" distR="0" wp14:anchorId="069FDA79" wp14:editId="2D607376">
+            <wp:extent cx="3205480" cy="336550"/>
+            <wp:effectExtent l="0" t="0" r="0" b="6350"/>
+            <wp:docPr id="5" name="Picture 5"/>
+            <wp:cNvGraphicFramePr>
+              <a:graphicFrameLocks xmlns:a="http://schemas.openxmlformats.org/drawingml/2006/main" noChangeAspect="1"/>
+            </wp:cNvGraphicFramePr>
+            <a:graphic xmlns:a="http://schemas.openxmlformats.org/drawingml/2006/main">
+              <a:graphicData uri="http://schemas.openxmlformats.org/drawingml/2006/picture">
+                <pic:pic xmlns:pic="http://schemas.openxmlformats.org/drawingml/2006/picture">
+                  <pic:nvPicPr>
+                    <pic:cNvPr id="1" name=""/>
+                    <pic:cNvPicPr/>
+                  </pic:nvPicPr>
+                  <pic:blipFill>
+                    <a:blip r:embed="rId9"/>
+                    <a:stretch>
+                      <a:fillRect/>
+                    </a:stretch>
+                  </pic:blipFill>
+                  <pic:spPr>
+                    <a:xfrm>
+                      <a:off x="0" y="0"/>
+                      <a:ext cx="3205480" cy="336550"/>
+                    </a:xfrm>
+                    <a:prstGeom prst="rect">
+                      <a:avLst/>
+                    </a:prstGeom>
+                  </pic:spPr>
+                </pic:pic>
+              </a:graphicData>
+            </a:graphic>
+          </wp:inline>
+        </w:drawing>
+      </w:r>
+      <w:r>
+        <w:br/>
+        <w:t>But, the confidence scores for a few key point might be low, this happens because the image set is 2-dimensional and the user could be in an irregular posture.</w:t>
+      </w:r>
+    </w:p>
+    <w:p>
+      <w:pPr>
+        <w:jc w:val="left"/>
+      </w:pPr>
+      <w:r>
+        <w:t>By not giving equal weight to the data with low confidence, the accuracy can be greatly improved.</w:t>
+      </w:r>
+      <w:r>
+        <w:t xml:space="preserve"> </w:t>
+      </w:r>
+      <w:r>
+        <w:t xml:space="preserve">Google researchers </w:t>
+      </w:r>
+      <w:r>
+        <w:t>George Papandreou</w:t>
+      </w:r>
+      <w:r>
+        <w:t xml:space="preserve"> and </w:t>
+      </w:r>
+      <w:r>
+        <w:t>Tyler Zhu</w:t>
+      </w:r>
+      <w:r>
+        <w:t xml:space="preserve"> have derived a formula which incorporates this idea:</w:t>
+      </w:r>
+      <w:r>
+        <w:br/>
+      </w:r>
+      <w:r>
+        <w:rPr>
+          <w:noProof/>
+        </w:rPr>
+        <w:drawing>
+          <wp:inline distT="0" distB="0" distL="0" distR="0" wp14:anchorId="70116086" wp14:editId="1B6F5BA7">
+            <wp:extent cx="3205480" cy="807720"/>
+            <wp:effectExtent l="0" t="0" r="0" b="0"/>
+            <wp:docPr id="6" name="Picture 6"/>
+            <wp:cNvGraphicFramePr>
+              <a:graphicFrameLocks xmlns:a="http://schemas.openxmlformats.org/drawingml/2006/main" noChangeAspect="1"/>
+            </wp:cNvGraphicFramePr>
+            <a:graphic xmlns:a="http://schemas.openxmlformats.org/drawingml/2006/main">
+              <a:graphicData uri="http://schemas.openxmlformats.org/drawingml/2006/picture">
+                <pic:pic xmlns:pic="http://schemas.openxmlformats.org/drawingml/2006/picture">
+                  <pic:nvPicPr>
+                    <pic:cNvPr id="1" name=""/>
+                    <pic:cNvPicPr/>
+                  </pic:nvPicPr>
+                  <pic:blipFill>
+                    <a:blip r:embed="rId10"/>
+                    <a:stretch>
+                      <a:fillRect/>
+                    </a:stretch>
+                  </pic:blipFill>
+                  <pic:spPr>
+                    <a:xfrm>
+                      <a:off x="0" y="0"/>
+                      <a:ext cx="3205480" cy="807720"/>
+                    </a:xfrm>
+                    <a:prstGeom prst="rect">
+                      <a:avLst/>
+                    </a:prstGeom>
+                  </pic:spPr>
+                </pic:pic>
+              </a:graphicData>
+            </a:graphic>
+          </wp:inline>
+        </w:drawing>
+      </w:r>
+      <w:r>
+        <w:br/>
+      </w:r>
+      <w:r>
+        <w:t>In the formula above, F and G are two vectors</w:t>
+      </w:r>
+      <w:r>
+        <w:t xml:space="preserve"> from the </w:t>
+      </w:r>
+      <w:proofErr w:type="spellStart"/>
+      <w:r>
+        <w:t>PoseNet</w:t>
+      </w:r>
+      <w:proofErr w:type="spellEnd"/>
+      <w:r>
+        <w:t xml:space="preserve"> data</w:t>
+      </w:r>
+      <w:r>
+        <w:t xml:space="preserve">. </w:t>
+      </w:r>
+      <w:proofErr w:type="spellStart"/>
+      <w:r>
+        <w:t>Fck</w:t>
+      </w:r>
+      <w:proofErr w:type="spellEnd"/>
+      <w:r>
+        <w:t xml:space="preserve"> is the confidence score of the </w:t>
+      </w:r>
+      <w:r>
+        <w:t>k</w:t>
+      </w:r>
+      <w:r>
+        <w:rPr>
+          <w:vertAlign w:val="superscript"/>
+        </w:rPr>
+        <w:t>th</w:t>
+      </w:r>
+      <w:r>
+        <w:t xml:space="preserve"> </w:t>
+      </w:r>
+      <w:proofErr w:type="spellStart"/>
+      <w:r>
+        <w:t>keypoint</w:t>
+      </w:r>
+      <w:proofErr w:type="spellEnd"/>
+      <w:r>
+        <w:t xml:space="preserve"> of F. </w:t>
+      </w:r>
+      <w:proofErr w:type="spellStart"/>
+      <w:r>
+        <w:t>F</w:t>
+      </w:r>
+      <w:r>
+        <w:rPr>
+          <w:vertAlign w:val="subscript"/>
+        </w:rPr>
+        <w:t>xy</w:t>
+      </w:r>
+      <w:proofErr w:type="spellEnd"/>
+      <w:r>
+        <w:t xml:space="preserve"> and </w:t>
+      </w:r>
+      <w:proofErr w:type="spellStart"/>
+      <w:r>
+        <w:t>G</w:t>
+      </w:r>
+      <w:r>
+        <w:rPr>
+          <w:vertAlign w:val="subscript"/>
+        </w:rPr>
+        <w:t>xy</w:t>
+      </w:r>
+      <w:proofErr w:type="spellEnd"/>
+      <w:r>
+        <w:t xml:space="preserve"> represent the x and y positions of the k</w:t>
+      </w:r>
+      <w:r>
+        <w:rPr>
+          <w:vertAlign w:val="superscript"/>
+        </w:rPr>
+        <w:t>th</w:t>
+      </w:r>
+      <w:r>
+        <w:t xml:space="preserve"> </w:t>
+      </w:r>
+      <w:proofErr w:type="spellStart"/>
+      <w:r>
+        <w:t>keypoint</w:t>
+      </w:r>
+      <w:proofErr w:type="spellEnd"/>
+      <w:r>
+        <w:t xml:space="preserve"> for each vector.</w:t>
+      </w:r>
+    </w:p>
+    <w:p/>
+    <w:p>
+      <w:pPr>
+        <w:spacing w:after="57" w:line="259" w:lineRule="auto"/>
+        <w:ind w:left="10" w:right="5" w:firstLine="170"/>
+      </w:pPr>
+    </w:p>
+    <w:p>
+      <w:pPr>
+        <w:spacing w:after="57" w:line="259" w:lineRule="auto"/>
+        <w:ind w:left="10" w:right="11" w:hanging="10"/>
+        <w:jc w:val="center"/>
+      </w:pPr>
+      <w:r>
+        <w:t xml:space="preserve">III. </w:t>
+      </w:r>
+      <w:r>
+        <w:t>D</w:t>
+      </w:r>
+      <w:r>
+        <w:rPr>
+          <w:sz w:val="13"/>
+        </w:rPr>
+        <w:t>EVELOPING A</w:t>
+      </w:r>
+      <w:r>
+        <w:t xml:space="preserve"> </w:t>
+      </w:r>
+      <w:r>
+        <w:t>R</w:t>
+      </w:r>
+      <w:r>
+        <w:rPr>
+          <w:sz w:val="13"/>
+        </w:rPr>
+        <w:t>EACT</w:t>
+      </w:r>
+      <w:r>
+        <w:t xml:space="preserve"> </w:t>
+      </w:r>
+      <w:r>
+        <w:t>A</w:t>
+      </w:r>
+      <w:r>
+        <w:rPr>
+          <w:sz w:val="13"/>
+        </w:rPr>
+        <w:t>L</w:t>
+      </w:r>
+      <w:r>
+        <w:rPr>
+          <w:sz w:val="13"/>
+        </w:rPr>
+        <w:t>PPLICATION</w:t>
+      </w:r>
+    </w:p>
+    <w:p>
+      <w:pPr>
+        <w:spacing w:after="141"/>
+        <w:ind w:left="-15" w:right="41"/>
+      </w:pPr>
+      <w:r>
+        <w:t>Content to be added.</w:t>
+      </w:r>
+    </w:p>
+    <w:p>
+      <w:pPr>
+        <w:spacing w:after="141"/>
+        <w:ind w:left="-15" w:right="41"/>
+      </w:pPr>
     </w:p>
     <w:p>
       <w:pPr>
@@ -942,27 +1551,16 @@
           <w:numId w:val="0"/>
         </w:numPr>
         <w:ind w:left="-5" w:right="0"/>
-        <w:rPr>
-          <w:i w:val="0"/>
-          <w:iCs/>
-        </w:rPr>
-      </w:pPr>
-      <w:r>
-        <w:rPr>
-          <w:i w:val="0"/>
-          <w:iCs/>
-        </w:rPr>
-        <w:t xml:space="preserve">    </w:t>
-      </w:r>
-      <w:r>
-        <w:rPr>
-          <w:i w:val="0"/>
-          <w:iCs/>
-        </w:rPr>
-        <w:t>Content to be added.</w:t>
-      </w:r>
-    </w:p>
-    <w:p/>
+      </w:pPr>
+      <w:r>
+        <w:t xml:space="preserve">A. </w:t>
+      </w:r>
+      <w:bookmarkStart w:id="0" w:name="_Hlk26222055"/>
+      <w:r>
+        <w:t>Front-End</w:t>
+      </w:r>
+      <w:bookmarkEnd w:id="0"/>
+    </w:p>
     <w:p>
       <w:pPr>
         <w:pStyle w:val="Heading1"/>
@@ -971,12 +1569,38 @@
           <w:numId w:val="0"/>
         </w:numPr>
         <w:ind w:left="-5" w:right="0"/>
-      </w:pPr>
-      <w:r>
-        <w:t>B</w:t>
-      </w:r>
-      <w:r>
-        <w:t xml:space="preserve">. </w:t>
+        <w:rPr>
+          <w:i w:val="0"/>
+          <w:iCs/>
+        </w:rPr>
+      </w:pPr>
+      <w:r>
+        <w:rPr>
+          <w:i w:val="0"/>
+          <w:iCs/>
+        </w:rPr>
+        <w:t xml:space="preserve">    </w:t>
+      </w:r>
+      <w:r>
+        <w:rPr>
+          <w:i w:val="0"/>
+          <w:iCs/>
+        </w:rPr>
+        <w:t>Content to be added.</w:t>
+      </w:r>
+    </w:p>
+    <w:p/>
+    <w:p>
+      <w:pPr>
+        <w:pStyle w:val="Heading1"/>
+        <w:numPr>
+          <w:ilvl w:val="0"/>
+          <w:numId w:val="0"/>
+        </w:numPr>
+        <w:ind w:left="-5" w:right="0"/>
+      </w:pPr>
+      <w:r>
+        <w:t xml:space="preserve">B. </w:t>
       </w:r>
       <w:r>
         <w:t>User Authentication</w:t>
@@ -1023,13 +1647,7 @@
         </w:rPr>
       </w:pPr>
       <w:r>
-        <w:t>IV</w:t>
-      </w:r>
-      <w:r>
-        <w:t xml:space="preserve">. </w:t>
-      </w:r>
-      <w:r>
-        <w:t>R</w:t>
+        <w:t>IV. R</w:t>
       </w:r>
       <w:r>
         <w:rPr>
@@ -1134,7 +1752,7 @@
         <w:spacing w:after="3"/>
         <w:ind w:right="0" w:hanging="432"/>
       </w:pPr>
-      <w:hyperlink r:id="rId5" w:history="1">
+      <w:hyperlink r:id="rId11" w:history="1">
         <w:r>
           <w:rPr>
             <w:rStyle w:val="Hyperlink"/>
@@ -1152,9 +1770,66 @@
         </w:numPr>
         <w:spacing w:after="3"/>
         <w:ind w:right="0" w:hanging="432"/>
-      </w:pPr>
-      <w:bookmarkStart w:id="0" w:name="_GoBack"/>
-      <w:bookmarkEnd w:id="0"/>
+        <w:rPr>
+          <w:rStyle w:val="Hyperlink"/>
+          <w:sz w:val="16"/>
+        </w:rPr>
+      </w:pPr>
+      <w:hyperlink r:id="rId12" w:history="1">
+        <w:r>
+          <w:rPr>
+            <w:rStyle w:val="Hyperlink"/>
+            <w:sz w:val="16"/>
+          </w:rPr>
+          <w:t>https://medium.com/tensorflow/move-mirror-an-ai-experiment-with-pose-estimation-in-the-browser-using-tensorflow-js-2f7b769f9b23</w:t>
+        </w:r>
+      </w:hyperlink>
+    </w:p>
+    <w:p>
+      <w:pPr>
+        <w:numPr>
+          <w:ilvl w:val="0"/>
+          <w:numId w:val="2"/>
+        </w:numPr>
+        <w:spacing w:after="3"/>
+        <w:ind w:right="0" w:hanging="432"/>
+        <w:rPr>
+          <w:rStyle w:val="Hyperlink"/>
+          <w:sz w:val="16"/>
+        </w:rPr>
+      </w:pPr>
+      <w:hyperlink r:id="rId13" w:history="1">
+        <w:r>
+          <w:rPr>
+            <w:rStyle w:val="Hyperlink"/>
+            <w:sz w:val="16"/>
+          </w:rPr>
+          <w:t>https://ai.google/research/pubs/pub47173</w:t>
+        </w:r>
+      </w:hyperlink>
+    </w:p>
+    <w:p>
+      <w:pPr>
+        <w:numPr>
+          <w:ilvl w:val="0"/>
+          <w:numId w:val="2"/>
+        </w:numPr>
+        <w:spacing w:after="3"/>
+        <w:ind w:right="0" w:hanging="432"/>
+        <w:rPr>
+          <w:rStyle w:val="Hyperlink"/>
+          <w:sz w:val="16"/>
+        </w:rPr>
+      </w:pPr>
+      <w:r>
+        <w:rPr>
+          <w:rStyle w:val="Hyperlink"/>
+          <w:sz w:val="16"/>
+        </w:rPr>
+        <w:t>https://fribbels.github.io/vptree/writeup</w:t>
+      </w:r>
+      <w:bookmarkStart w:id="1" w:name="_GoBack"/>
+      <w:bookmarkEnd w:id="1"/>
     </w:p>
     <w:sectPr>
       <w:type w:val="continuous"/>
@@ -1169,6 +1844,184 @@
 <file path=word/numbering.xml><?xml version="1.0" encoding="utf-8"?>
 <w:numbering xmlns:wpc="http://schemas.microsoft.com/office/word/2010/wordprocessingCanvas" xmlns:cx="http://schemas.microsoft.com/office/drawing/2014/chartex" xmlns:cx1="http://schemas.microsoft.com/office/drawing/2015/9/8/chartex" xmlns:cx2="http://schemas.microsoft.com/office/drawing/2015/10/21/chartex" xmlns:cx3="http://schemas.microsoft.com/office/drawing/2016/5/9/chartex" xmlns:cx4="http://schemas.microsoft.com/office/drawing/2016/5/10/chartex" xmlns:cx5="http://schemas.microsoft.com/office/drawing/2016/5/11/chartex" xmlns:cx6="http://schemas.microsoft.com/office/drawing/2016/5/12/chartex" xmlns:cx7="http://schemas.microsoft.com/office/drawing/2016/5/13/chartex" xmlns:cx8="http://schemas.microsoft.com/office/drawing/2016/5/14/chartex" xmlns:mc="http://schemas.openxmlformats.org/markup-compatibility/2006" xmlns:aink="http://schemas.microsoft.com/office/drawing/2016/ink" xmlns:am3d="http://schemas.microsoft.com/office/drawing/2017/model3d" xmlns:o="urn:schemas-microsoft-com:office:office" xmlns:r="http://schemas.openxmlformats.org/officeDocument/2006/relationships" xmlns:m="http://schemas.openxmlformats.org/officeDocument/2006/math" xmlns:v="urn:schemas-microsoft-com:vml" xmlns:wp14="http://schemas.microsoft.com/office/word/2010/wordprocessingDrawing" xmlns:wp="http://schemas.openxmlformats.org/drawingml/2006/wordprocessingDrawing" xmlns:w10="urn:schemas-microsoft-com:office:word" xmlns:w="http://schemas.openxmlformats.org/wordprocessingml/2006/main" xmlns:w14="http://schemas.microsoft.com/office/word/2010/wordml" xmlns:w15="http://schemas.microsoft.com/office/word/2012/wordml" xmlns:w16cid="http://schemas.microsoft.com/office/word/2016/wordml/cid" xmlns:w16se="http://schemas.microsoft.com/office/word/2015/wordml/symex" xmlns:wpg="http://schemas.microsoft.com/office/word/2010/wordprocessingGroup" xmlns:wpi="http://schemas.microsoft.com/office/word/2010/wordprocessingInk" xmlns:wne="http://schemas.microsoft.com/office/word/2006/wordml" xmlns:wps="http://schemas.microsoft.com/office/word/2010/wordprocessingShape" mc:Ignorable="w14 w15 w16se w16cid wp14">
   <w:abstractNum w:abstractNumId="0" w15:restartNumberingAfterBreak="0">
+    <w:nsid w:val="16764EB5"/>
+    <w:multiLevelType w:val="hybridMultilevel"/>
+    <w:tmpl w:val="0458E1B8"/>
+    <w:lvl w:ilvl="0" w:tplc="04090015">
+      <w:start w:val="1"/>
+      <w:numFmt w:val="upperLetter"/>
+      <w:lvlText w:val="%1."/>
+      <w:lvlJc w:val="left"/>
+      <w:pPr>
+        <w:ind w:left="720" w:hanging="360"/>
+      </w:pPr>
+      <w:rPr>
+        <w:rFonts w:hint="default"/>
+      </w:rPr>
+    </w:lvl>
+    <w:lvl w:ilvl="1" w:tplc="04090019" w:tentative="1">
+      <w:start w:val="1"/>
+      <w:numFmt w:val="lowerLetter"/>
+      <w:lvlText w:val="%2."/>
+      <w:lvlJc w:val="left"/>
+      <w:pPr>
+        <w:ind w:left="1440" w:hanging="360"/>
+      </w:pPr>
+    </w:lvl>
+    <w:lvl w:ilvl="2" w:tplc="0409001B" w:tentative="1">
+      <w:start w:val="1"/>
+      <w:numFmt w:val="lowerRoman"/>
+      <w:lvlText w:val="%3."/>
+      <w:lvlJc w:val="right"/>
+      <w:pPr>
+        <w:ind w:left="2160" w:hanging="180"/>
+      </w:pPr>
+    </w:lvl>
+    <w:lvl w:ilvl="3" w:tplc="0409000F" w:tentative="1">
+      <w:start w:val="1"/>
+      <w:numFmt w:val="decimal"/>
+      <w:lvlText w:val="%4."/>
+      <w:lvlJc w:val="left"/>
+      <w:pPr>
+        <w:ind w:left="2880" w:hanging="360"/>
+      </w:pPr>
+    </w:lvl>
+    <w:lvl w:ilvl="4" w:tplc="04090019" w:tentative="1">
+      <w:start w:val="1"/>
+      <w:numFmt w:val="lowerLetter"/>
+      <w:lvlText w:val="%5."/>
+      <w:lvlJc w:val="left"/>
+      <w:pPr>
+        <w:ind w:left="3600" w:hanging="360"/>
+      </w:pPr>
+    </w:lvl>
+    <w:lvl w:ilvl="5" w:tplc="0409001B" w:tentative="1">
+      <w:start w:val="1"/>
+      <w:numFmt w:val="lowerRoman"/>
+      <w:lvlText w:val="%6."/>
+      <w:lvlJc w:val="right"/>
+      <w:pPr>
+        <w:ind w:left="4320" w:hanging="180"/>
+      </w:pPr>
+    </w:lvl>
+    <w:lvl w:ilvl="6" w:tplc="0409000F" w:tentative="1">
+      <w:start w:val="1"/>
+      <w:numFmt w:val="decimal"/>
+      <w:lvlText w:val="%7."/>
+      <w:lvlJc w:val="left"/>
+      <w:pPr>
+        <w:ind w:left="5040" w:hanging="360"/>
+      </w:pPr>
+    </w:lvl>
+    <w:lvl w:ilvl="7" w:tplc="04090019" w:tentative="1">
+      <w:start w:val="1"/>
+      <w:numFmt w:val="lowerLetter"/>
+      <w:lvlText w:val="%8."/>
+      <w:lvlJc w:val="left"/>
+      <w:pPr>
+        <w:ind w:left="5760" w:hanging="360"/>
+      </w:pPr>
+    </w:lvl>
+    <w:lvl w:ilvl="8" w:tplc="0409001B" w:tentative="1">
+      <w:start w:val="1"/>
+      <w:numFmt w:val="lowerRoman"/>
+      <w:lvlText w:val="%9."/>
+      <w:lvlJc w:val="right"/>
+      <w:pPr>
+        <w:ind w:left="6480" w:hanging="180"/>
+      </w:pPr>
+    </w:lvl>
+  </w:abstractNum>
+  <w:abstractNum w:abstractNumId="1" w15:restartNumberingAfterBreak="0">
+    <w:nsid w:val="1D4814E9"/>
+    <w:multiLevelType w:val="hybridMultilevel"/>
+    <w:tmpl w:val="D68A0BB4"/>
+    <w:lvl w:ilvl="0" w:tplc="8348C298">
+      <w:start w:val="2"/>
+      <w:numFmt w:val="upperLetter"/>
+      <w:lvlText w:val="%1."/>
+      <w:lvlJc w:val="left"/>
+      <w:pPr>
+        <w:ind w:left="355" w:hanging="360"/>
+      </w:pPr>
+      <w:rPr>
+        <w:rFonts w:hint="default"/>
+      </w:rPr>
+    </w:lvl>
+    <w:lvl w:ilvl="1" w:tplc="04090019" w:tentative="1">
+      <w:start w:val="1"/>
+      <w:numFmt w:val="lowerLetter"/>
+      <w:lvlText w:val="%2."/>
+      <w:lvlJc w:val="left"/>
+      <w:pPr>
+        <w:ind w:left="1075" w:hanging="360"/>
+      </w:pPr>
+    </w:lvl>
+    <w:lvl w:ilvl="2" w:tplc="0409001B" w:tentative="1">
+      <w:start w:val="1"/>
+      <w:numFmt w:val="lowerRoman"/>
+      <w:lvlText w:val="%3."/>
+      <w:lvlJc w:val="right"/>
+      <w:pPr>
+        <w:ind w:left="1795" w:hanging="180"/>
+      </w:pPr>
+    </w:lvl>
+    <w:lvl w:ilvl="3" w:tplc="0409000F" w:tentative="1">
+      <w:start w:val="1"/>
+      <w:numFmt w:val="decimal"/>
+      <w:lvlText w:val="%4."/>
+      <w:lvlJc w:val="left"/>
+      <w:pPr>
+        <w:ind w:left="2515" w:hanging="360"/>
+      </w:pPr>
+    </w:lvl>
+    <w:lvl w:ilvl="4" w:tplc="04090019" w:tentative="1">
+      <w:start w:val="1"/>
+      <w:numFmt w:val="lowerLetter"/>
+      <w:lvlText w:val="%5."/>
+      <w:lvlJc w:val="left"/>
+      <w:pPr>
+        <w:ind w:left="3235" w:hanging="360"/>
+      </w:pPr>
+    </w:lvl>
+    <w:lvl w:ilvl="5" w:tplc="0409001B" w:tentative="1">
+      <w:start w:val="1"/>
+      <w:numFmt w:val="lowerRoman"/>
+      <w:lvlText w:val="%6."/>
+      <w:lvlJc w:val="right"/>
+      <w:pPr>
+        <w:ind w:left="3955" w:hanging="180"/>
+      </w:pPr>
+    </w:lvl>
+    <w:lvl w:ilvl="6" w:tplc="0409000F" w:tentative="1">
+      <w:start w:val="1"/>
+      <w:numFmt w:val="decimal"/>
+      <w:lvlText w:val="%7."/>
+      <w:lvlJc w:val="left"/>
+      <w:pPr>
+        <w:ind w:left="4675" w:hanging="360"/>
+      </w:pPr>
+    </w:lvl>
+    <w:lvl w:ilvl="7" w:tplc="04090019" w:tentative="1">
+      <w:start w:val="1"/>
+      <w:numFmt w:val="lowerLetter"/>
+      <w:lvlText w:val="%8."/>
+      <w:lvlJc w:val="left"/>
+      <w:pPr>
+        <w:ind w:left="5395" w:hanging="360"/>
+      </w:pPr>
+    </w:lvl>
+    <w:lvl w:ilvl="8" w:tplc="0409001B" w:tentative="1">
+      <w:start w:val="1"/>
+      <w:numFmt w:val="lowerRoman"/>
+      <w:lvlText w:val="%9."/>
+      <w:lvlJc w:val="right"/>
+      <w:pPr>
+        <w:ind w:left="6115" w:hanging="180"/>
+      </w:pPr>
+    </w:lvl>
+  </w:abstractNum>
+  <w:abstractNum w:abstractNumId="2" w15:restartNumberingAfterBreak="0">
     <w:nsid w:val="2C8226BF"/>
     <w:multiLevelType w:val="hybridMultilevel"/>
     <w:tmpl w:val="2DA8EC12"/>
@@ -1380,7 +2233,7 @@
       </w:rPr>
     </w:lvl>
   </w:abstractNum>
-  <w:abstractNum w:abstractNumId="1" w15:restartNumberingAfterBreak="0">
+  <w:abstractNum w:abstractNumId="3" w15:restartNumberingAfterBreak="0">
     <w:nsid w:val="3C0E12B2"/>
     <w:multiLevelType w:val="hybridMultilevel"/>
     <w:tmpl w:val="C0224904"/>
@@ -1602,7 +2455,7 @@
       </w:rPr>
     </w:lvl>
   </w:abstractNum>
-  <w:abstractNum w:abstractNumId="2" w15:restartNumberingAfterBreak="0">
+  <w:abstractNum w:abstractNumId="4" w15:restartNumberingAfterBreak="0">
     <w:nsid w:val="426F5831"/>
     <w:multiLevelType w:val="hybridMultilevel"/>
     <w:tmpl w:val="45AC3E1A"/>
@@ -1814,7 +2667,7 @@
       </w:rPr>
     </w:lvl>
   </w:abstractNum>
-  <w:abstractNum w:abstractNumId="3" w15:restartNumberingAfterBreak="0">
+  <w:abstractNum w:abstractNumId="5" w15:restartNumberingAfterBreak="0">
     <w:nsid w:val="4FC45551"/>
     <w:multiLevelType w:val="hybridMultilevel"/>
     <w:tmpl w:val="B1B61D7A"/>
@@ -2027,16 +2880,22 @@
     </w:lvl>
   </w:abstractNum>
   <w:num w:numId="1">
-    <w:abstractNumId w:val="0"/>
+    <w:abstractNumId w:val="2"/>
   </w:num>
   <w:num w:numId="2">
-    <w:abstractNumId w:val="2"/>
+    <w:abstractNumId w:val="4"/>
   </w:num>
   <w:num w:numId="3">
+    <w:abstractNumId w:val="5"/>
+  </w:num>
+  <w:num w:numId="4">
     <w:abstractNumId w:val="3"/>
   </w:num>
-  <w:num w:numId="4">
+  <w:num w:numId="5">
     <w:abstractNumId w:val="1"/>
+  </w:num>
+  <w:num w:numId="6">
+    <w:abstractNumId w:val="0"/>
   </w:num>
 </w:numbering>
 </file>
@@ -2584,6 +3443,70 @@
       <w:szCs w:val="26"/>
     </w:rPr>
   </w:style>
+  <w:style w:type="paragraph" w:styleId="ListParagraph">
+    <w:name w:val="List Paragraph"/>
+    <w:basedOn w:val="Normal"/>
+    <w:uiPriority w:val="34"/>
+    <w:qFormat/>
+    <w:rsid w:val="00EF61B3"/>
+    <w:pPr>
+      <w:ind w:left="720"/>
+      <w:contextualSpacing/>
+    </w:pPr>
+  </w:style>
+  <w:style w:type="paragraph" w:styleId="HTMLPreformatted">
+    <w:name w:val="HTML Preformatted"/>
+    <w:basedOn w:val="Normal"/>
+    <w:link w:val="HTMLPreformattedChar"/>
+    <w:uiPriority w:val="99"/>
+    <w:unhideWhenUsed/>
+    <w:rsid w:val="000A0EC3"/>
+    <w:pPr>
+      <w:tabs>
+        <w:tab w:val="left" w:pos="916"/>
+        <w:tab w:val="left" w:pos="1832"/>
+        <w:tab w:val="left" w:pos="2748"/>
+        <w:tab w:val="left" w:pos="3664"/>
+        <w:tab w:val="left" w:pos="4580"/>
+        <w:tab w:val="left" w:pos="5496"/>
+        <w:tab w:val="left" w:pos="6412"/>
+        <w:tab w:val="left" w:pos="7328"/>
+        <w:tab w:val="left" w:pos="8244"/>
+        <w:tab w:val="left" w:pos="9160"/>
+        <w:tab w:val="left" w:pos="10076"/>
+        <w:tab w:val="left" w:pos="10992"/>
+        <w:tab w:val="left" w:pos="11908"/>
+        <w:tab w:val="left" w:pos="12824"/>
+        <w:tab w:val="left" w:pos="13740"/>
+        <w:tab w:val="left" w:pos="14656"/>
+      </w:tabs>
+      <w:spacing w:after="0" w:line="240" w:lineRule="auto"/>
+      <w:ind w:right="0" w:firstLine="0"/>
+      <w:jc w:val="left"/>
+    </w:pPr>
+    <w:rPr>
+      <w:rFonts w:ascii="Courier New" w:hAnsi="Courier New" w:cs="Courier New"/>
+      <w:color w:val="auto"/>
+      <w:szCs w:val="20"/>
+    </w:rPr>
+  </w:style>
+  <w:style w:type="character" w:customStyle="1" w:styleId="HTMLPreformattedChar">
+    <w:name w:val="HTML Preformatted Char"/>
+    <w:basedOn w:val="DefaultParagraphFont"/>
+    <w:link w:val="HTMLPreformatted"/>
+    <w:uiPriority w:val="99"/>
+    <w:rsid w:val="000A0EC3"/>
+    <w:rPr>
+      <w:rFonts w:ascii="Courier New" w:eastAsia="Times New Roman" w:hAnsi="Courier New" w:cs="Courier New"/>
+      <w:sz w:val="20"/>
+      <w:szCs w:val="20"/>
+    </w:rPr>
+  </w:style>
+  <w:style w:type="character" w:customStyle="1" w:styleId="kl">
+    <w:name w:val="kl"/>
+    <w:basedOn w:val="DefaultParagraphFont"/>
+    <w:rsid w:val="000A0EC3"/>
+  </w:style>
 </w:styles>
 </file>
 

</xml_diff>